<commit_message>
add some more resources
</commit_message>
<xml_diff>
--- a/reference/Invoice Template.docx
+++ b/reference/Invoice Template.docx
@@ -398,23 +398,14 @@
         <w:t>{</w:t>
       </w:r>
       <w:proofErr w:type="spellStart"/>
-      <w:proofErr w:type="gramStart"/>
-      <w:r>
-        <w:rPr>
-          <w:color w:val="231F20"/>
-          <w:lang w:val="de-CH"/>
-        </w:rPr>
-        <w:t>date</w:t>
-      </w:r>
-      <w:r>
-        <w:rPr>
-          <w:color w:val="231F20"/>
-          <w:lang w:val="de-CH"/>
-        </w:rPr>
-        <w:t>.formatted</w:t>
+      <w:r>
+        <w:rPr>
+          <w:color w:val="231F20"/>
+          <w:lang w:val="de-CH"/>
+        </w:rPr>
+        <w:t>today</w:t>
       </w:r>
       <w:proofErr w:type="spellEnd"/>
-      <w:proofErr w:type="gramEnd"/>
       <w:r>
         <w:rPr>
           <w:color w:val="231F20"/>
@@ -504,16 +495,53 @@
         <w:t>{</w:t>
       </w:r>
       <w:proofErr w:type="spellStart"/>
+      <w:r>
+        <w:rPr>
+          <w:color w:val="231F20"/>
+          <w:lang w:val="de-CH"/>
+        </w:rPr>
+        <w:t>short</w:t>
+      </w:r>
+      <w:proofErr w:type="spellEnd"/>
+      <w:r>
+        <w:rPr>
+          <w:color w:val="231F20"/>
+          <w:lang w:val="de-CH"/>
+        </w:rPr>
+        <w:t>}</w:t>
+      </w:r>
       <w:proofErr w:type="gramStart"/>
       <w:r>
         <w:rPr>
           <w:color w:val="231F20"/>
           <w:lang w:val="de-CH"/>
         </w:rPr>
-        <w:t>client.short</w:t>
+        <w:t>-</w:t>
+      </w:r>
+      <w:r>
+        <w:rPr>
+          <w:color w:val="231F20"/>
+          <w:lang w:val="de-CH"/>
+        </w:rPr>
+        <w:t>{</w:t>
+      </w:r>
+      <w:proofErr w:type="spellStart"/>
+      <w:proofErr w:type="gramEnd"/>
+      <w:r>
+        <w:rPr>
+          <w:color w:val="231F20"/>
+          <w:lang w:val="de-CH"/>
+        </w:rPr>
+        <w:t>today</w:t>
       </w:r>
       <w:proofErr w:type="spellEnd"/>
-      <w:proofErr w:type="gramEnd"/>
+      <w:r>
+        <w:rPr>
+          <w:color w:val="231F20"/>
+          <w:lang w:val="de-CH"/>
+        </w:rPr>
+        <w:t xml:space="preserve"> </w:t>
+      </w:r>
       <w:r>
         <w:rPr>
           <w:color w:val="231F20"/>
@@ -541,7 +569,14 @@
           <w:color w:val="231F20"/>
           <w:lang w:val="de-CH"/>
         </w:rPr>
-        <w:t>date.year</w:t>
+        <w:t>project.</w:t>
+      </w:r>
+      <w:r>
+        <w:rPr>
+          <w:color w:val="231F20"/>
+          <w:lang w:val="de-CH"/>
+        </w:rPr>
+        <w:t>number</w:t>
       </w:r>
       <w:proofErr w:type="spellEnd"/>
       <w:r>
@@ -571,7 +606,7 @@
           <w:color w:val="231F20"/>
           <w:lang w:val="de-CH"/>
         </w:rPr>
-        <w:t>project.number</w:t>
+        <w:t>today</w:t>
       </w:r>
       <w:proofErr w:type="spellEnd"/>
       <w:r>
@@ -579,31 +614,8 @@
           <w:color w:val="231F20"/>
           <w:lang w:val="de-CH"/>
         </w:rPr>
-        <w:t>}</w:t>
-      </w:r>
-      <w:r>
-        <w:rPr>
-          <w:color w:val="231F20"/>
-          <w:lang w:val="de-CH"/>
-        </w:rPr>
-        <w:t>-</w:t>
-      </w:r>
-      <w:r>
-        <w:rPr>
-          <w:color w:val="231F20"/>
-          <w:lang w:val="de-CH"/>
-        </w:rPr>
-        <w:t>{</w:t>
-      </w:r>
-      <w:proofErr w:type="spellStart"/>
-      <w:r>
-        <w:rPr>
-          <w:color w:val="231F20"/>
-          <w:lang w:val="de-CH"/>
-        </w:rPr>
-        <w:t>date.month</w:t>
-      </w:r>
-      <w:proofErr w:type="spellEnd"/>
+        <w:t xml:space="preserve"> </w:t>
+      </w:r>
       <w:r>
         <w:rPr>
           <w:color w:val="231F20"/>
@@ -744,8 +756,6 @@
           <w:lang w:val="de-CH"/>
         </w:rPr>
       </w:pPr>
-      <w:bookmarkStart w:id="0" w:name="_GoBack"/>
-      <w:bookmarkEnd w:id="0"/>
     </w:p>
     <w:p>
       <w:pPr>
@@ -775,7 +785,7 @@
           <w:sz w:val="21"/>
           <w:lang w:val="de-CH"/>
         </w:rPr>
-        <w:t>headProject</w:t>
+        <w:t>head</w:t>
       </w:r>
       <w:proofErr w:type="spellEnd"/>
       <w:r>
@@ -785,7 +795,7 @@
           <w:sz w:val="21"/>
           <w:lang w:val="de-CH"/>
         </w:rPr>
-        <w:t xml:space="preserve">}, </w:t>
+        <w:t>}</w:t>
       </w:r>
       <w:r>
         <w:rPr>
@@ -794,9 +804,10 @@
           <w:sz w:val="21"/>
           <w:lang w:val="de-CH"/>
         </w:rPr>
-        <w:t>{</w:t>
+        <w:t>, Arbeitspaket {</w:t>
       </w:r>
       <w:proofErr w:type="spellStart"/>
+      <w:proofErr w:type="gramStart"/>
       <w:r>
         <w:rPr>
           <w:rFonts w:ascii="Arial"/>
@@ -804,9 +815,82 @@
           <w:sz w:val="21"/>
           <w:lang w:val="de-CH"/>
         </w:rPr>
+        <w:t>project.</w:t>
+      </w:r>
+      <w:r>
+        <w:rPr>
+          <w:rFonts w:ascii="Arial"/>
+          <w:b/>
+          <w:sz w:val="21"/>
+          <w:lang w:val="de-CH"/>
+        </w:rPr>
+        <w:t>n</w:t>
+      </w:r>
+      <w:r>
+        <w:rPr>
+          <w:rFonts w:ascii="Arial"/>
+          <w:b/>
+          <w:sz w:val="21"/>
+          <w:lang w:val="de-CH"/>
+        </w:rPr>
+        <w:t>umber</w:t>
+      </w:r>
+      <w:proofErr w:type="spellEnd"/>
+      <w:proofErr w:type="gramEnd"/>
+      <w:r>
+        <w:rPr>
+          <w:rFonts w:ascii="Arial"/>
+          <w:b/>
+          <w:sz w:val="21"/>
+          <w:lang w:val="de-CH"/>
+        </w:rPr>
+        <w:t>}</w:t>
+      </w:r>
+      <w:r>
+        <w:rPr>
+          <w:rFonts w:ascii="Arial"/>
+          <w:b/>
+          <w:sz w:val="21"/>
+          <w:lang w:val="de-CH"/>
+        </w:rPr>
+        <w:t>:</w:t>
+      </w:r>
+      <w:r>
+        <w:rPr>
+          <w:rFonts w:ascii="Arial"/>
+          <w:b/>
+          <w:sz w:val="21"/>
+          <w:lang w:val="de-CH"/>
+        </w:rPr>
+        <w:t xml:space="preserve"> </w:t>
+      </w:r>
+      <w:r>
+        <w:rPr>
+          <w:rFonts w:ascii="Arial"/>
+          <w:b/>
+          <w:sz w:val="21"/>
+          <w:lang w:val="de-CH"/>
+        </w:rPr>
+        <w:t>{</w:t>
+      </w:r>
+      <w:r>
+        <w:rPr>
+          <w:rFonts w:ascii="Arial"/>
+          <w:b/>
+          <w:sz w:val="21"/>
+          <w:lang w:val="de-CH"/>
+        </w:rPr>
+        <w:t>project.</w:t>
+      </w:r>
+      <w:r>
+        <w:rPr>
+          <w:rFonts w:ascii="Arial"/>
+          <w:b/>
+          <w:sz w:val="21"/>
+          <w:lang w:val="de-CH"/>
+        </w:rPr>
         <w:t>name</w:t>
       </w:r>
-      <w:proofErr w:type="spellEnd"/>
       <w:r>
         <w:rPr>
           <w:rFonts w:ascii="Arial"/>
@@ -867,8 +951,8 @@
       <w:tblGrid>
         <w:gridCol w:w="3022"/>
         <w:gridCol w:w="2817"/>
-        <w:gridCol w:w="1811"/>
-        <w:gridCol w:w="1733"/>
+        <w:gridCol w:w="1989"/>
+        <w:gridCol w:w="1555"/>
       </w:tblGrid>
       <w:tr>
         <w:trPr>
@@ -883,10 +967,19 @@
               <w:pStyle w:val="TableParagraph"/>
               <w:spacing w:before="0"/>
               <w:rPr>
+                <w:color w:val="231F20"/>
                 <w:sz w:val="20"/>
                 <w:lang w:val="de-CH"/>
               </w:rPr>
             </w:pPr>
+            <w:r>
+              <w:rPr>
+                <w:color w:val="231F20"/>
+                <w:sz w:val="20"/>
+                <w:lang w:val="de-CH"/>
+              </w:rPr>
+              <w:t xml:space="preserve">Strategie, </w:t>
+            </w:r>
             <w:r>
               <w:rPr>
                 <w:color w:val="231F20"/>
@@ -907,33 +1000,48 @@
               <w:spacing w:before="0"/>
               <w:ind w:left="68"/>
               <w:rPr>
+                <w:color w:val="231F20"/>
                 <w:sz w:val="20"/>
                 <w:lang w:val="de-CH"/>
               </w:rPr>
             </w:pPr>
-            <w:proofErr w:type="gramStart"/>
-            <w:r>
-              <w:rPr>
-                <w:color w:val="231F20"/>
-                <w:sz w:val="20"/>
-                <w:lang w:val="de-CH"/>
-              </w:rPr>
-              <w:t>1.0  Stunde</w:t>
-            </w:r>
-            <w:proofErr w:type="gramEnd"/>
-            <w:r>
-              <w:rPr>
-                <w:color w:val="231F20"/>
-                <w:sz w:val="20"/>
-                <w:lang w:val="de-CH"/>
-              </w:rPr>
-              <w:t xml:space="preserve"> à CHF 200.00</w:t>
+            <w:r>
+              <w:rPr>
+                <w:color w:val="231F20"/>
+                <w:sz w:val="20"/>
+                <w:lang w:val="de-CH"/>
+              </w:rPr>
+              <w:t>{ss</w:t>
+            </w:r>
+            <w:r>
+              <w:rPr>
+                <w:color w:val="231F20"/>
+                <w:sz w:val="20"/>
+                <w:lang w:val="de-CH"/>
+              </w:rPr>
+              <w:t>b</w:t>
+            </w:r>
+            <w:r>
+              <w:rPr>
+                <w:color w:val="231F20"/>
+                <w:sz w:val="20"/>
+                <w:lang w:val="de-CH"/>
+              </w:rPr>
+              <w:t xml:space="preserve">.t} </w:t>
+            </w:r>
+            <w:r>
+              <w:rPr>
+                <w:color w:val="231F20"/>
+                <w:sz w:val="20"/>
+                <w:lang w:val="de-CH"/>
+              </w:rPr>
+              <w:t>Stunde à CHF 200.00</w:t>
             </w:r>
           </w:p>
         </w:tc>
         <w:tc>
           <w:tcPr>
-            <w:tcW w:w="1811" w:type="dxa"/>
+            <w:tcW w:w="1989" w:type="dxa"/>
           </w:tcPr>
           <w:p>
             <w:pPr>
@@ -942,6 +1050,7 @@
               <w:ind w:left="0" w:right="431"/>
               <w:jc w:val="right"/>
               <w:rPr>
+                <w:color w:val="231F20"/>
                 <w:sz w:val="20"/>
                 <w:lang w:val="de-CH"/>
               </w:rPr>
@@ -952,13 +1061,196 @@
                 <w:sz w:val="20"/>
                 <w:lang w:val="de-CH"/>
               </w:rPr>
-              <w:t>200.00</w:t>
+              <w:t>{</w:t>
+            </w:r>
+            <w:proofErr w:type="spellStart"/>
+            <w:r>
+              <w:rPr>
+                <w:color w:val="231F20"/>
+                <w:sz w:val="20"/>
+                <w:lang w:val="de-CH"/>
+              </w:rPr>
+              <w:t>ss</w:t>
+            </w:r>
+            <w:r>
+              <w:rPr>
+                <w:color w:val="231F20"/>
+                <w:sz w:val="20"/>
+                <w:lang w:val="de-CH"/>
+              </w:rPr>
+              <w:t>b</w:t>
+            </w:r>
+            <w:r>
+              <w:rPr>
+                <w:color w:val="231F20"/>
+                <w:sz w:val="20"/>
+                <w:lang w:val="de-CH"/>
+              </w:rPr>
+              <w:t>.</w:t>
+            </w:r>
+            <w:r>
+              <w:rPr>
+                <w:color w:val="231F20"/>
+                <w:sz w:val="20"/>
+                <w:lang w:val="de-CH"/>
+              </w:rPr>
+              <w:t>chf</w:t>
+            </w:r>
+            <w:proofErr w:type="spellEnd"/>
+            <w:r>
+              <w:rPr>
+                <w:color w:val="231F20"/>
+                <w:sz w:val="20"/>
+                <w:lang w:val="de-CH"/>
+              </w:rPr>
+              <w:t>}</w:t>
             </w:r>
           </w:p>
         </w:tc>
         <w:tc>
           <w:tcPr>
-            <w:tcW w:w="1733" w:type="dxa"/>
+            <w:tcW w:w="1555" w:type="dxa"/>
+          </w:tcPr>
+          <w:p>
+            <w:pPr>
+              <w:rPr>
+                <w:lang w:val="de-CH"/>
+              </w:rPr>
+            </w:pPr>
+          </w:p>
+        </w:tc>
+      </w:tr>
+      <w:tr>
+        <w:trPr>
+          <w:trHeight w:hRule="exact" w:val="234"/>
+        </w:trPr>
+        <w:tc>
+          <w:tcPr>
+            <w:tcW w:w="3022" w:type="dxa"/>
+          </w:tcPr>
+          <w:p>
+            <w:pPr>
+              <w:pStyle w:val="TableParagraph"/>
+              <w:spacing w:before="0"/>
+              <w:rPr>
+                <w:sz w:val="20"/>
+                <w:lang w:val="de-CH"/>
+              </w:rPr>
+            </w:pPr>
+            <w:r>
+              <w:rPr>
+                <w:color w:val="231F20"/>
+                <w:sz w:val="20"/>
+                <w:lang w:val="de-CH"/>
+              </w:rPr>
+              <w:t xml:space="preserve">Beratung, </w:t>
+            </w:r>
+            <w:r>
+              <w:rPr>
+                <w:color w:val="231F20"/>
+                <w:sz w:val="20"/>
+                <w:lang w:val="de-CH"/>
+              </w:rPr>
+              <w:t>Senior Design:</w:t>
+            </w:r>
+          </w:p>
+        </w:tc>
+        <w:tc>
+          <w:tcPr>
+            <w:tcW w:w="2817" w:type="dxa"/>
+          </w:tcPr>
+          <w:p>
+            <w:pPr>
+              <w:pStyle w:val="TableParagraph"/>
+              <w:spacing w:before="0"/>
+              <w:ind w:left="68"/>
+              <w:rPr>
+                <w:sz w:val="20"/>
+                <w:lang w:val="de-CH"/>
+              </w:rPr>
+            </w:pPr>
+            <w:r>
+              <w:rPr>
+                <w:color w:val="231F20"/>
+                <w:sz w:val="20"/>
+                <w:lang w:val="de-CH"/>
+              </w:rPr>
+              <w:t xml:space="preserve">{bsd.t} </w:t>
+            </w:r>
+            <w:r>
+              <w:rPr>
+                <w:color w:val="231F20"/>
+                <w:sz w:val="20"/>
+                <w:lang w:val="de-CH"/>
+              </w:rPr>
+              <w:t>Stunde à CHF 200.00</w:t>
+            </w:r>
+          </w:p>
+        </w:tc>
+        <w:tc>
+          <w:tcPr>
+            <w:tcW w:w="1989" w:type="dxa"/>
+          </w:tcPr>
+          <w:p>
+            <w:pPr>
+              <w:pStyle w:val="TableParagraph"/>
+              <w:spacing w:before="0"/>
+              <w:ind w:left="0" w:right="431"/>
+              <w:jc w:val="right"/>
+              <w:rPr>
+                <w:sz w:val="20"/>
+                <w:lang w:val="de-CH"/>
+              </w:rPr>
+            </w:pPr>
+            <w:r>
+              <w:rPr>
+                <w:color w:val="231F20"/>
+                <w:sz w:val="20"/>
+                <w:lang w:val="de-CH"/>
+              </w:rPr>
+              <w:t>{</w:t>
+            </w:r>
+            <w:proofErr w:type="spellStart"/>
+            <w:r>
+              <w:rPr>
+                <w:color w:val="231F20"/>
+                <w:sz w:val="20"/>
+                <w:lang w:val="de-CH"/>
+              </w:rPr>
+              <w:t>bsd</w:t>
+            </w:r>
+            <w:r>
+              <w:rPr>
+                <w:color w:val="231F20"/>
+                <w:sz w:val="20"/>
+                <w:lang w:val="de-CH"/>
+              </w:rPr>
+              <w:t>.</w:t>
+            </w:r>
+            <w:r>
+              <w:rPr>
+                <w:color w:val="231F20"/>
+                <w:sz w:val="20"/>
+                <w:lang w:val="de-CH"/>
+              </w:rPr>
+              <w:t>chf</w:t>
+            </w:r>
+            <w:proofErr w:type="spellEnd"/>
+            <w:r>
+              <w:rPr>
+                <w:color w:val="231F20"/>
+                <w:sz w:val="20"/>
+                <w:lang w:val="de-CH"/>
+              </w:rPr>
+              <w:t>}</w:t>
+            </w:r>
+            <w:bookmarkStart w:id="0" w:name="_GoBack"/>
+            <w:bookmarkEnd w:id="0"/>
+          </w:p>
+        </w:tc>
+        <w:tc>
+          <w:tcPr>
+            <w:tcW w:w="1555" w:type="dxa"/>
             <w:vMerge w:val="restart"/>
           </w:tcPr>
           <w:p>
@@ -1009,6 +1301,30 @@
                 <w:lang w:val="de-CH"/>
               </w:rPr>
             </w:pPr>
+            <w:r>
+              <w:rPr>
+                <w:color w:val="231F20"/>
+                <w:sz w:val="20"/>
+                <w:lang w:val="de-CH"/>
+              </w:rPr>
+              <w:t>{</w:t>
+            </w:r>
+            <w:r>
+              <w:rPr>
+                <w:color w:val="231F20"/>
+                <w:sz w:val="20"/>
+                <w:lang w:val="de-CH"/>
+              </w:rPr>
+              <w:t>pd</w:t>
+            </w:r>
+            <w:r>
+              <w:rPr>
+                <w:color w:val="231F20"/>
+                <w:sz w:val="20"/>
+                <w:lang w:val="de-CH"/>
+              </w:rPr>
+              <w:t>.</w:t>
+            </w:r>
             <w:proofErr w:type="gramStart"/>
             <w:r>
               <w:rPr>
@@ -1016,7 +1332,15 @@
                 <w:sz w:val="20"/>
                 <w:lang w:val="de-CH"/>
               </w:rPr>
-              <w:t>5.0  Stunden</w:t>
+              <w:t>t}</w:t>
+            </w:r>
+            <w:r>
+              <w:rPr>
+                <w:color w:val="231F20"/>
+                <w:sz w:val="20"/>
+                <w:lang w:val="de-CH"/>
+              </w:rPr>
+              <w:t xml:space="preserve">  Stunden</w:t>
             </w:r>
             <w:proofErr w:type="gramEnd"/>
             <w:r>
@@ -1031,7 +1355,7 @@
         </w:tc>
         <w:tc>
           <w:tcPr>
-            <w:tcW w:w="1811" w:type="dxa"/>
+            <w:tcW w:w="1989" w:type="dxa"/>
           </w:tcPr>
           <w:p>
             <w:pPr>
@@ -1049,13 +1373,47 @@
                 <w:sz w:val="20"/>
                 <w:lang w:val="de-CH"/>
               </w:rPr>
-              <w:t>800.00</w:t>
+              <w:t>{</w:t>
+            </w:r>
+            <w:proofErr w:type="spellStart"/>
+            <w:r>
+              <w:rPr>
+                <w:color w:val="231F20"/>
+                <w:sz w:val="20"/>
+                <w:lang w:val="de-CH"/>
+              </w:rPr>
+              <w:t>pd</w:t>
+            </w:r>
+            <w:r>
+              <w:rPr>
+                <w:color w:val="231F20"/>
+                <w:sz w:val="20"/>
+                <w:lang w:val="de-CH"/>
+              </w:rPr>
+              <w:t>.</w:t>
+            </w:r>
+            <w:r>
+              <w:rPr>
+                <w:color w:val="231F20"/>
+                <w:sz w:val="20"/>
+                <w:lang w:val="de-CH"/>
+              </w:rPr>
+              <w:t>chf</w:t>
+            </w:r>
+            <w:proofErr w:type="spellEnd"/>
+            <w:r>
+              <w:rPr>
+                <w:color w:val="231F20"/>
+                <w:sz w:val="20"/>
+                <w:lang w:val="de-CH"/>
+              </w:rPr>
+              <w:t>}</w:t>
             </w:r>
           </w:p>
         </w:tc>
         <w:tc>
           <w:tcPr>
-            <w:tcW w:w="1733" w:type="dxa"/>
+            <w:tcW w:w="1555" w:type="dxa"/>
             <w:vMerge/>
           </w:tcPr>
           <w:p>
@@ -1089,25 +1447,7 @@
                 <w:sz w:val="20"/>
                 <w:lang w:val="de-CH"/>
               </w:rPr>
-              <w:t>Ankauf Bildrechte (</w:t>
-            </w:r>
-            <w:proofErr w:type="spellStart"/>
-            <w:r>
-              <w:rPr>
-                <w:color w:val="231F20"/>
-                <w:sz w:val="20"/>
-                <w:lang w:val="de-CH"/>
-              </w:rPr>
-              <w:t>GettyImages</w:t>
-            </w:r>
-            <w:proofErr w:type="spellEnd"/>
-            <w:r>
-              <w:rPr>
-                <w:color w:val="231F20"/>
-                <w:sz w:val="20"/>
-                <w:lang w:val="de-CH"/>
-              </w:rPr>
-              <w:t>)</w:t>
+              <w:t>---</w:t>
             </w:r>
           </w:p>
         </w:tc>
@@ -1125,7 +1465,7 @@
         </w:tc>
         <w:tc>
           <w:tcPr>
-            <w:tcW w:w="1811" w:type="dxa"/>
+            <w:tcW w:w="1989" w:type="dxa"/>
           </w:tcPr>
           <w:p>
             <w:pPr>
@@ -1143,13 +1483,39 @@
                 <w:sz w:val="20"/>
                 <w:lang w:val="de-CH"/>
               </w:rPr>
-              <w:t>335.00</w:t>
+              <w:t>{</w:t>
+            </w:r>
+            <w:proofErr w:type="spellStart"/>
+            <w:r>
+              <w:rPr>
+                <w:color w:val="231F20"/>
+                <w:sz w:val="20"/>
+                <w:lang w:val="de-CH"/>
+              </w:rPr>
+              <w:t>drit</w:t>
+            </w:r>
+            <w:r>
+              <w:rPr>
+                <w:color w:val="231F20"/>
+                <w:sz w:val="20"/>
+                <w:lang w:val="de-CH"/>
+              </w:rPr>
+              <w:t>.chf</w:t>
+            </w:r>
+            <w:proofErr w:type="spellEnd"/>
+            <w:r>
+              <w:rPr>
+                <w:color w:val="231F20"/>
+                <w:sz w:val="20"/>
+                <w:lang w:val="de-CH"/>
+              </w:rPr>
+              <w:t>}</w:t>
             </w:r>
           </w:p>
         </w:tc>
         <w:tc>
           <w:tcPr>
-            <w:tcW w:w="1733" w:type="dxa"/>
+            <w:tcW w:w="1555" w:type="dxa"/>
             <w:vMerge/>
           </w:tcPr>
           <w:p>
@@ -1232,6 +1598,14 @@
                 <w:sz w:val="19"/>
                 <w:lang w:val="de-CH"/>
               </w:rPr>
+              <w:t>project.</w:t>
+            </w:r>
+            <w:r>
+              <w:rPr>
+                <w:color w:val="231F20"/>
+                <w:sz w:val="19"/>
+                <w:lang w:val="de-CH"/>
+              </w:rPr>
               <w:t>sum</w:t>
             </w:r>
             <w:proofErr w:type="spellEnd"/>
@@ -1270,6 +1644,14 @@
                 <w:sz w:val="19"/>
                 <w:lang w:val="de-CH"/>
               </w:rPr>
+              <w:t>project.</w:t>
+            </w:r>
+            <w:r>
+              <w:rPr>
+                <w:color w:val="231F20"/>
+                <w:sz w:val="19"/>
+                <w:lang w:val="de-CH"/>
+              </w:rPr>
               <w:t>sum</w:t>
             </w:r>
             <w:proofErr w:type="spellEnd"/>
@@ -1279,15 +1661,7 @@
                 <w:sz w:val="19"/>
                 <w:lang w:val="de-CH"/>
               </w:rPr>
-              <w:t>*0.08</w:t>
-            </w:r>
-            <w:r>
-              <w:rPr>
-                <w:color w:val="231F20"/>
-                <w:sz w:val="19"/>
-                <w:lang w:val="de-CH"/>
-              </w:rPr>
-              <w:t>}</w:t>
+              <w:t>*0.08}</w:t>
             </w:r>
           </w:p>
         </w:tc>
@@ -1372,9 +1746,8 @@
                 <w:sz w:val="19"/>
                 <w:lang w:val="de-CH"/>
               </w:rPr>
-              <w:t>sum</w:t>
-            </w:r>
-            <w:proofErr w:type="spellEnd"/>
+              <w:t>project.</w:t>
+            </w:r>
             <w:r>
               <w:rPr>
                 <w:rFonts w:ascii="Arial" w:hAnsi="Arial" w:cs="Arial"/>
@@ -1383,9 +1756,30 @@
                 <w:sz w:val="19"/>
                 <w:lang w:val="de-CH"/>
               </w:rPr>
+              <w:t>sum</w:t>
+            </w:r>
+            <w:proofErr w:type="spellEnd"/>
+            <w:r>
+              <w:rPr>
+                <w:rFonts w:ascii="Arial" w:hAnsi="Arial" w:cs="Arial"/>
+                <w:b/>
+                <w:color w:val="231F20"/>
+                <w:sz w:val="19"/>
+                <w:lang w:val="de-CH"/>
+              </w:rPr>
               <w:t xml:space="preserve"> + </w:t>
             </w:r>
             <w:proofErr w:type="spellStart"/>
+            <w:r>
+              <w:rPr>
+                <w:rFonts w:ascii="Arial" w:hAnsi="Arial" w:cs="Arial"/>
+                <w:b/>
+                <w:color w:val="231F20"/>
+                <w:sz w:val="19"/>
+                <w:lang w:val="de-CH"/>
+              </w:rPr>
+              <w:t>project.</w:t>
+            </w:r>
             <w:r>
               <w:rPr>
                 <w:rFonts w:ascii="Arial" w:hAnsi="Arial" w:cs="Arial"/>

</xml_diff>